<commit_message>
Updated Sales rep document
</commit_message>
<xml_diff>
--- a/Sales Rep Document.docx
+++ b/Sales Rep Document.docx
@@ -3238,7 +3238,7 @@
           <v:shape id="_x0000_i1025" type="#_x0000_t75" style="width:469.5pt;height:474.75pt" o:ole="">
             <v:imagedata r:id="rId5" o:title=""/>
           </v:shape>
-          <o:OLEObject Type="Embed" ProgID="Visio.Drawing.15" ShapeID="_x0000_i1025" DrawAspect="Content" ObjectID="_1476305776" r:id="rId6"/>
+          <o:OLEObject Type="Embed" ProgID="Visio.Drawing.15" ShapeID="_x0000_i1025" DrawAspect="Content" ObjectID="_1476446099" r:id="rId6"/>
         </w:object>
       </w:r>
     </w:p>
@@ -3252,7 +3252,7 @@
           <v:shape id="_x0000_i1026" type="#_x0000_t75" style="width:433.5pt;height:411.75pt" o:ole="">
             <v:imagedata r:id="rId7" o:title=""/>
           </v:shape>
-          <o:OLEObject Type="Embed" ProgID="Visio.Drawing.15" ShapeID="_x0000_i1026" DrawAspect="Content" ObjectID="_1476305777" r:id="rId8"/>
+          <o:OLEObject Type="Embed" ProgID="Visio.Drawing.15" ShapeID="_x0000_i1026" DrawAspect="Content" ObjectID="_1476446100" r:id="rId8"/>
         </w:object>
       </w:r>
     </w:p>
@@ -3315,7 +3315,7 @@
           <v:shape id="_x0000_i1027" type="#_x0000_t75" style="width:467.25pt;height:310.5pt" o:ole="">
             <v:imagedata r:id="rId9" o:title=""/>
           </v:shape>
-          <o:OLEObject Type="Embed" ProgID="Visio.Drawing.15" ShapeID="_x0000_i1027" DrawAspect="Content" ObjectID="_1476305778" r:id="rId10"/>
+          <o:OLEObject Type="Embed" ProgID="Visio.Drawing.15" ShapeID="_x0000_i1027" DrawAspect="Content" ObjectID="_1476446101" r:id="rId10"/>
         </w:object>
       </w:r>
     </w:p>
@@ -5157,7 +5157,6 @@
           <w:szCs w:val="32"/>
         </w:rPr>
       </w:pPr>
-      <w:bookmarkStart w:id="0" w:name="_GoBack"/>
       <w:r>
         <w:rPr>
           <w:noProof/>
@@ -5206,7 +5205,513 @@
           </wp:inline>
         </w:drawing>
       </w:r>
-      <w:bookmarkEnd w:id="0"/>
+    </w:p>
+    <w:p>
+      <w:pPr>
+        <w:rPr>
+          <w:sz w:val="32"/>
+          <w:szCs w:val="32"/>
+        </w:rPr>
+      </w:pPr>
+    </w:p>
+    <w:p>
+      <w:pPr>
+        <w:rPr>
+          <w:sz w:val="32"/>
+          <w:szCs w:val="32"/>
+        </w:rPr>
+      </w:pPr>
+    </w:p>
+    <w:p>
+      <w:pPr>
+        <w:rPr>
+          <w:sz w:val="32"/>
+          <w:szCs w:val="32"/>
+        </w:rPr>
+      </w:pPr>
+    </w:p>
+    <w:p>
+      <w:pPr>
+        <w:rPr>
+          <w:sz w:val="32"/>
+          <w:szCs w:val="32"/>
+        </w:rPr>
+      </w:pPr>
+    </w:p>
+    <w:p>
+      <w:pPr>
+        <w:rPr>
+          <w:sz w:val="32"/>
+          <w:szCs w:val="32"/>
+        </w:rPr>
+      </w:pPr>
+    </w:p>
+    <w:p>
+      <w:pPr>
+        <w:rPr>
+          <w:sz w:val="32"/>
+          <w:szCs w:val="32"/>
+        </w:rPr>
+      </w:pPr>
+    </w:p>
+    <w:p>
+      <w:pPr>
+        <w:rPr>
+          <w:sz w:val="32"/>
+          <w:szCs w:val="32"/>
+        </w:rPr>
+      </w:pPr>
+    </w:p>
+    <w:p>
+      <w:pPr>
+        <w:rPr>
+          <w:sz w:val="32"/>
+          <w:szCs w:val="32"/>
+        </w:rPr>
+      </w:pPr>
+    </w:p>
+    <w:p>
+      <w:pPr>
+        <w:rPr>
+          <w:sz w:val="32"/>
+          <w:szCs w:val="32"/>
+        </w:rPr>
+      </w:pPr>
+    </w:p>
+    <w:p>
+      <w:pPr>
+        <w:rPr>
+          <w:sz w:val="32"/>
+          <w:szCs w:val="32"/>
+        </w:rPr>
+      </w:pPr>
+      <w:r>
+        <w:rPr>
+          <w:sz w:val="32"/>
+          <w:szCs w:val="32"/>
+        </w:rPr>
+        <w:lastRenderedPageBreak/>
+        <w:t>Sequence Diagrams</w:t>
+      </w:r>
+    </w:p>
+    <w:p>
+      <w:pPr>
+        <w:rPr>
+          <w:sz w:val="32"/>
+          <w:szCs w:val="32"/>
+        </w:rPr>
+      </w:pPr>
+    </w:p>
+    <w:p>
+      <w:r>
+        <w:object w:dxaOrig="9886" w:dyaOrig="7186">
+          <v:shape id="_x0000_i1028" type="#_x0000_t75" style="width:467.25pt;height:339.75pt" o:ole="">
+            <v:imagedata r:id="rId24" o:title=""/>
+          </v:shape>
+          <o:OLEObject Type="Embed" ProgID="Visio.Drawing.15" ShapeID="_x0000_i1028" DrawAspect="Content" ObjectID="_1476446102" r:id="rId25"/>
+        </w:object>
+      </w:r>
+    </w:p>
+    <w:p/>
+    <w:p/>
+    <w:p/>
+    <w:p/>
+    <w:p/>
+    <w:p/>
+    <w:p/>
+    <w:p/>
+    <w:p/>
+    <w:p/>
+    <w:p>
+      <w:r>
+        <w:object w:dxaOrig="10291" w:dyaOrig="7036">
+          <v:shape id="_x0000_i1029" type="#_x0000_t75" style="width:468pt;height:319.5pt" o:ole="">
+            <v:imagedata r:id="rId26" o:title=""/>
+          </v:shape>
+          <o:OLEObject Type="Embed" ProgID="Visio.Drawing.15" ShapeID="_x0000_i1029" DrawAspect="Content" ObjectID="_1476446103" r:id="rId27"/>
+        </w:object>
+      </w:r>
+    </w:p>
+    <w:p/>
+    <w:p/>
+    <w:p/>
+    <w:p/>
+    <w:p/>
+    <w:p/>
+    <w:p/>
+    <w:p/>
+    <w:p/>
+    <w:p/>
+    <w:p/>
+    <w:p/>
+    <w:p/>
+    <w:p/>
+    <w:p>
+      <w:pPr>
+        <w:rPr>
+          <w:sz w:val="36"/>
+          <w:szCs w:val="36"/>
+        </w:rPr>
+      </w:pPr>
+      <w:r>
+        <w:rPr>
+          <w:sz w:val="36"/>
+          <w:szCs w:val="36"/>
+        </w:rPr>
+        <w:lastRenderedPageBreak/>
+        <w:t>Resource Table</w:t>
+      </w:r>
+      <w:r>
+        <w:rPr>
+          <w:sz w:val="36"/>
+          <w:szCs w:val="36"/>
+        </w:rPr>
+        <w:t xml:space="preserve">s </w:t>
+      </w:r>
+    </w:p>
+    <w:p>
+      <w:pPr>
+        <w:rPr>
+          <w:sz w:val="36"/>
+          <w:szCs w:val="36"/>
+        </w:rPr>
+      </w:pPr>
+    </w:p>
+    <w:p>
+      <w:pPr>
+        <w:rPr>
+          <w:sz w:val="36"/>
+          <w:szCs w:val="36"/>
+        </w:rPr>
+      </w:pPr>
+      <w:r>
+        <w:rPr>
+          <w:sz w:val="36"/>
+          <w:szCs w:val="36"/>
+        </w:rPr>
+        <w:t>Modify Standing Orders</w:t>
+      </w:r>
+      <w:r>
+        <w:rPr>
+          <w:sz w:val="36"/>
+          <w:szCs w:val="36"/>
+        </w:rPr>
+        <w:t xml:space="preserve"> </w:t>
+      </w:r>
+    </w:p>
+    <w:p>
+      <w:pPr>
+        <w:rPr>
+          <w:sz w:val="36"/>
+          <w:szCs w:val="36"/>
+        </w:rPr>
+      </w:pPr>
+    </w:p>
+    <w:tbl>
+      <w:tblPr>
+        <w:tblStyle w:val="TableGrid"/>
+        <w:tblW w:w="0" w:type="auto"/>
+        <w:tblLook w:val="04A0" w:firstRow="1" w:lastRow="0" w:firstColumn="1" w:lastColumn="0" w:noHBand="0" w:noVBand="1"/>
+      </w:tblPr>
+      <w:tblGrid>
+        <w:gridCol w:w="2313"/>
+        <w:gridCol w:w="2391"/>
+        <w:gridCol w:w="2317"/>
+        <w:gridCol w:w="2329"/>
+      </w:tblGrid>
+      <w:tr>
+        <w:tc>
+          <w:tcPr>
+            <w:tcW w:w="2337" w:type="dxa"/>
+          </w:tcPr>
+          <w:p>
+            <w:pPr>
+              <w:rPr>
+                <w:sz w:val="36"/>
+                <w:szCs w:val="36"/>
+              </w:rPr>
+            </w:pPr>
+            <w:r>
+              <w:rPr>
+                <w:sz w:val="36"/>
+                <w:szCs w:val="36"/>
+              </w:rPr>
+              <w:t>Action</w:t>
+            </w:r>
+          </w:p>
+        </w:tc>
+        <w:tc>
+          <w:tcPr>
+            <w:tcW w:w="2337" w:type="dxa"/>
+          </w:tcPr>
+          <w:p>
+            <w:pPr>
+              <w:rPr>
+                <w:sz w:val="36"/>
+                <w:szCs w:val="36"/>
+              </w:rPr>
+            </w:pPr>
+            <w:r>
+              <w:rPr>
+                <w:sz w:val="36"/>
+                <w:szCs w:val="36"/>
+              </w:rPr>
+              <w:t>Parameters</w:t>
+            </w:r>
+          </w:p>
+        </w:tc>
+        <w:tc>
+          <w:tcPr>
+            <w:tcW w:w="2338" w:type="dxa"/>
+          </w:tcPr>
+          <w:p>
+            <w:pPr>
+              <w:rPr>
+                <w:sz w:val="36"/>
+                <w:szCs w:val="36"/>
+              </w:rPr>
+            </w:pPr>
+            <w:r>
+              <w:rPr>
+                <w:sz w:val="36"/>
+                <w:szCs w:val="36"/>
+              </w:rPr>
+              <w:t>Output</w:t>
+            </w:r>
+          </w:p>
+        </w:tc>
+        <w:tc>
+          <w:tcPr>
+            <w:tcW w:w="2338" w:type="dxa"/>
+          </w:tcPr>
+          <w:p>
+            <w:pPr>
+              <w:rPr>
+                <w:sz w:val="36"/>
+                <w:szCs w:val="36"/>
+              </w:rPr>
+            </w:pPr>
+            <w:r>
+              <w:rPr>
+                <w:sz w:val="36"/>
+                <w:szCs w:val="36"/>
+              </w:rPr>
+              <w:t>Description</w:t>
+            </w:r>
+          </w:p>
+        </w:tc>
+      </w:tr>
+      <w:tr>
+        <w:tc>
+          <w:tcPr>
+            <w:tcW w:w="2337" w:type="dxa"/>
+          </w:tcPr>
+          <w:p>
+            <w:pPr>
+              <w:rPr>
+                <w:sz w:val="24"/>
+                <w:szCs w:val="24"/>
+              </w:rPr>
+            </w:pPr>
+            <w:r>
+              <w:rPr>
+                <w:sz w:val="24"/>
+                <w:szCs w:val="24"/>
+              </w:rPr>
+              <w:t>GET</w:t>
+            </w:r>
+          </w:p>
+        </w:tc>
+        <w:tc>
+          <w:tcPr>
+            <w:tcW w:w="2337" w:type="dxa"/>
+          </w:tcPr>
+          <w:p>
+            <w:pPr>
+              <w:rPr>
+                <w:sz w:val="24"/>
+                <w:szCs w:val="24"/>
+              </w:rPr>
+            </w:pPr>
+            <w:r>
+              <w:rPr>
+                <w:sz w:val="24"/>
+                <w:szCs w:val="24"/>
+              </w:rPr>
+              <w:t>Standing Order No./Customer No.</w:t>
+            </w:r>
+            <w:r>
+              <w:rPr>
+                <w:sz w:val="24"/>
+                <w:szCs w:val="24"/>
+              </w:rPr>
+              <w:t>/Token</w:t>
+            </w:r>
+          </w:p>
+        </w:tc>
+        <w:tc>
+          <w:tcPr>
+            <w:tcW w:w="2338" w:type="dxa"/>
+          </w:tcPr>
+          <w:p>
+            <w:pPr>
+              <w:rPr>
+                <w:sz w:val="24"/>
+                <w:szCs w:val="24"/>
+              </w:rPr>
+            </w:pPr>
+            <w:r>
+              <w:rPr>
+                <w:sz w:val="24"/>
+                <w:szCs w:val="24"/>
+              </w:rPr>
+              <w:t>{Standing Order No., Customer No., Customer Name, Order Day, Status, Frequency}</w:t>
+            </w:r>
+          </w:p>
+        </w:tc>
+        <w:tc>
+          <w:tcPr>
+            <w:tcW w:w="2338" w:type="dxa"/>
+          </w:tcPr>
+          <w:p>
+            <w:pPr>
+              <w:rPr>
+                <w:sz w:val="24"/>
+                <w:szCs w:val="24"/>
+              </w:rPr>
+            </w:pPr>
+            <w:r>
+              <w:rPr>
+                <w:sz w:val="24"/>
+                <w:szCs w:val="24"/>
+              </w:rPr>
+              <w:t>A list of standing orders for customers returned</w:t>
+            </w:r>
+          </w:p>
+        </w:tc>
+      </w:tr>
+      <w:tr>
+        <w:tc>
+          <w:tcPr>
+            <w:tcW w:w="2337" w:type="dxa"/>
+          </w:tcPr>
+          <w:p>
+            <w:pPr>
+              <w:rPr>
+                <w:sz w:val="24"/>
+                <w:szCs w:val="24"/>
+              </w:rPr>
+            </w:pPr>
+            <w:r>
+              <w:rPr>
+                <w:sz w:val="24"/>
+                <w:szCs w:val="24"/>
+              </w:rPr>
+              <w:t>POST</w:t>
+            </w:r>
+          </w:p>
+        </w:tc>
+        <w:tc>
+          <w:tcPr>
+            <w:tcW w:w="2337" w:type="dxa"/>
+          </w:tcPr>
+          <w:p>
+            <w:pPr>
+              <w:rPr>
+                <w:sz w:val="24"/>
+                <w:szCs w:val="24"/>
+              </w:rPr>
+            </w:pPr>
+            <w:r>
+              <w:rPr>
+                <w:sz w:val="24"/>
+                <w:szCs w:val="24"/>
+              </w:rPr>
+              <w:t>O</w:t>
+            </w:r>
+            <w:r>
+              <w:rPr>
+                <w:sz w:val="24"/>
+                <w:szCs w:val="24"/>
+              </w:rPr>
+              <w:t>peration</w:t>
+            </w:r>
+            <w:r>
+              <w:rPr>
+                <w:sz w:val="24"/>
+                <w:szCs w:val="24"/>
+              </w:rPr>
+              <w:t>/token/data</w:t>
+            </w:r>
+          </w:p>
+        </w:tc>
+        <w:tc>
+          <w:tcPr>
+            <w:tcW w:w="2338" w:type="dxa"/>
+          </w:tcPr>
+          <w:p>
+            <w:pPr>
+              <w:rPr>
+                <w:sz w:val="24"/>
+                <w:szCs w:val="24"/>
+              </w:rPr>
+            </w:pPr>
+            <w:r>
+              <w:rPr>
+                <w:sz w:val="24"/>
+                <w:szCs w:val="24"/>
+              </w:rPr>
+              <w:t xml:space="preserve">A </w:t>
+            </w:r>
+            <w:proofErr w:type="spellStart"/>
+            <w:r>
+              <w:rPr>
+                <w:sz w:val="24"/>
+                <w:szCs w:val="24"/>
+              </w:rPr>
+              <w:t>JSon</w:t>
+            </w:r>
+            <w:proofErr w:type="spellEnd"/>
+            <w:r>
+              <w:rPr>
+                <w:sz w:val="24"/>
+                <w:szCs w:val="24"/>
+              </w:rPr>
+              <w:t xml:space="preserve"> object</w:t>
+            </w:r>
+          </w:p>
+        </w:tc>
+        <w:tc>
+          <w:tcPr>
+            <w:tcW w:w="2338" w:type="dxa"/>
+          </w:tcPr>
+          <w:p>
+            <w:pPr>
+              <w:rPr>
+                <w:sz w:val="24"/>
+                <w:szCs w:val="24"/>
+              </w:rPr>
+            </w:pPr>
+            <w:r>
+              <w:rPr>
+                <w:sz w:val="24"/>
+                <w:szCs w:val="24"/>
+              </w:rPr>
+              <w:t>Operation= ‘change date’, ‘change item’ , ’change quantity’ , ’change frequency’ , ’change status’</w:t>
+            </w:r>
+            <w:bookmarkStart w:id="0" w:name="_GoBack"/>
+            <w:bookmarkEnd w:id="0"/>
+          </w:p>
+        </w:tc>
+      </w:tr>
+    </w:tbl>
+    <w:p>
+      <w:pPr>
+        <w:rPr>
+          <w:sz w:val="36"/>
+          <w:szCs w:val="36"/>
+        </w:rPr>
+      </w:pPr>
     </w:p>
     <w:sectPr>
       <w:pgSz w:w="12240" w:h="15840"/>

</xml_diff>